<commit_message>
Add gender to regularizacion
</commit_message>
<xml_diff>
--- a/public/regularizacion_rh_ii.docx
+++ b/public/regularizacion_rh_ii.docx
@@ -12,7 +12,7 @@
           <w:sz w:val="23"/>
           <w:sz-cs w:val="23"/>
         </w:rPr>
-        <w:t xml:space="preserve">Ciudad de México a {today}.</w:t>
+        <w:t xml:space="preserve">{place} de México a {today}.</w:t>
       </w:r>
     </w:p>
     <w:p>
@@ -88,7 +88,7 @@
           <w:sz w:val="23"/>
           <w:sz-cs w:val="23"/>
         </w:rPr>
-        <w:t xml:space="preserve">El que suscribe </w:t>
+        <w:t xml:space="preserve">{gender} que suscribe </w:t>
       </w:r>
       <w:r>
         <w:rPr>

</xml_diff>